<commit_message>
add more examples from linkedin course
</commit_message>
<xml_diff>
--- a/sql-server-performance-for-developers-notes.docx
+++ b/sql-server-performance-for-developers-notes.docx
@@ -758,7 +758,257 @@
     </w:p>
     <w:p>
       <w:pPr>
+        <w:pStyle w:val="Nagwek4"/>
+        <w:rPr>
+          <w:lang w:val="en-US"/>
+        </w:rPr>
+      </w:pPr>
+      <w:r>
+        <w:rPr>
+          <w:lang w:val="en-US"/>
+        </w:rPr>
+        <w:lastRenderedPageBreak/>
+        <w:t xml:space="preserve">3.5. What </w:t>
+      </w:r>
+      <w:proofErr w:type="spellStart"/>
+      <w:r>
+        <w:rPr>
+          <w:lang w:val="en-US"/>
+        </w:rPr>
+        <w:t>datatype</w:t>
+      </w:r>
+      <w:proofErr w:type="spellEnd"/>
+      <w:r>
+        <w:rPr>
+          <w:lang w:val="en-US"/>
+        </w:rPr>
+        <w:t xml:space="preserve"> conversions do to your query performance</w:t>
+      </w:r>
+    </w:p>
+    <w:p>
+      <w:pPr>
         <w:spacing w:after="0"/>
+        <w:rPr>
+          <w:lang w:val="en-US"/>
+        </w:rPr>
+      </w:pPr>
+      <w:r>
+        <w:rPr>
+          <w:lang w:val="en-US"/>
+        </w:rPr>
+        <w:t xml:space="preserve">when using where on </w:t>
+      </w:r>
+      <w:proofErr w:type="spellStart"/>
+      <w:r>
+        <w:rPr>
+          <w:lang w:val="en-US"/>
+        </w:rPr>
+        <w:t>nvarchar</w:t>
+      </w:r>
+      <w:proofErr w:type="spellEnd"/>
+      <w:r>
+        <w:rPr>
+          <w:lang w:val="en-US"/>
+        </w:rPr>
+        <w:t xml:space="preserve"> you </w:t>
+      </w:r>
+      <w:proofErr w:type="spellStart"/>
+      <w:r>
+        <w:rPr>
+          <w:lang w:val="en-US"/>
+        </w:rPr>
+        <w:t>shoud</w:t>
+      </w:r>
+      <w:proofErr w:type="spellEnd"/>
+      <w:r>
+        <w:rPr>
+          <w:lang w:val="en-US"/>
+        </w:rPr>
+        <w:t xml:space="preserve"> use N letter before value</w:t>
+      </w:r>
+    </w:p>
+    <w:p>
+      <w:pPr>
+        <w:spacing w:after="0"/>
+        <w:rPr>
+          <w:lang w:val="en-US"/>
+        </w:rPr>
+      </w:pPr>
+    </w:p>
+    <w:p>
+      <w:pPr>
+        <w:pStyle w:val="Nagwek4"/>
+        <w:rPr>
+          <w:lang w:val="en-US"/>
+        </w:rPr>
+      </w:pPr>
+      <w:r>
+        <w:rPr>
+          <w:lang w:val="en-US"/>
+        </w:rPr>
+        <w:t>4.1. Temp tables</w:t>
+      </w:r>
+    </w:p>
+    <w:p>
+      <w:pPr>
+        <w:rPr>
+          <w:rStyle w:val="transcripts-componentline"/>
+          <w:lang w:val="en-US"/>
+        </w:rPr>
+      </w:pPr>
+      <w:proofErr w:type="spellStart"/>
+      <w:r>
+        <w:rPr>
+          <w:lang w:val="en-US"/>
+        </w:rPr>
+        <w:t>tempdb</w:t>
+      </w:r>
+      <w:proofErr w:type="spellEnd"/>
+      <w:r>
+        <w:rPr>
+          <w:lang w:val="en-US"/>
+        </w:rPr>
+        <w:t xml:space="preserve"> main task is to store and retain temporary tables. Temp tables are tight to session, they're go away when session is closed.</w:t>
+      </w:r>
+      <w:r>
+        <w:rPr>
+          <w:lang w:val="en-US"/>
+        </w:rPr>
+        <w:t xml:space="preserve"> </w:t>
+      </w:r>
+      <w:r>
+        <w:rPr>
+          <w:rStyle w:val="transcripts-componentline"/>
+          <w:lang w:val="en-US"/>
+        </w:rPr>
+        <w:t xml:space="preserve">If you're using READ_COMMITTED_SNAPSHOT isolation level, which is an isolation level that allows users to read data while other users are writing data, </w:t>
+      </w:r>
+      <w:proofErr w:type="spellStart"/>
+      <w:r>
+        <w:rPr>
+          <w:rStyle w:val="transcripts-componentline"/>
+          <w:lang w:val="en-US"/>
+        </w:rPr>
+        <w:t>tempdb</w:t>
+      </w:r>
+      <w:proofErr w:type="spellEnd"/>
+      <w:r>
+        <w:rPr>
+          <w:rStyle w:val="transcripts-componentline"/>
+          <w:lang w:val="en-US"/>
+        </w:rPr>
+        <w:t xml:space="preserve"> is going to hold the version history of that data. If you're using an always-on availability group, and you're on a readable secondary, SQL Server is going to create stats and store them in </w:t>
+      </w:r>
+      <w:proofErr w:type="spellStart"/>
+      <w:r>
+        <w:rPr>
+          <w:rStyle w:val="transcripts-componentline"/>
+          <w:lang w:val="en-US"/>
+        </w:rPr>
+        <w:t>tempdb</w:t>
+      </w:r>
+      <w:proofErr w:type="spellEnd"/>
+      <w:r>
+        <w:rPr>
+          <w:rStyle w:val="transcripts-componentline"/>
+          <w:lang w:val="en-US"/>
+        </w:rPr>
+        <w:t xml:space="preserve"> when you query off that readable secondary.</w:t>
+      </w:r>
+    </w:p>
+    <w:p>
+      <w:pPr>
+        <w:pStyle w:val="Akapitzlist"/>
+        <w:numPr>
+          <w:ilvl w:val="0"/>
+          <w:numId w:val="2"/>
+        </w:numPr>
+        <w:rPr>
+          <w:rStyle w:val="transcripts-componentline"/>
+          <w:lang w:val="en-US"/>
+        </w:rPr>
+      </w:pPr>
+      <w:r>
+        <w:rPr>
+          <w:rStyle w:val="transcripts-componentline"/>
+          <w:lang w:val="en-US"/>
+        </w:rPr>
+        <w:t xml:space="preserve">You should create multiple </w:t>
+      </w:r>
+      <w:proofErr w:type="spellStart"/>
+      <w:r>
+        <w:rPr>
+          <w:rStyle w:val="transcripts-componentline"/>
+          <w:lang w:val="en-US"/>
+        </w:rPr>
+        <w:t>tempdb</w:t>
+      </w:r>
+      <w:proofErr w:type="spellEnd"/>
+      <w:r>
+        <w:rPr>
+          <w:rStyle w:val="transcripts-componentline"/>
+          <w:lang w:val="en-US"/>
+        </w:rPr>
+        <w:t xml:space="preserve"> files to </w:t>
+      </w:r>
+      <w:proofErr w:type="spellStart"/>
+      <w:r>
+        <w:rPr>
+          <w:rStyle w:val="transcripts-componentline"/>
+          <w:lang w:val="en-US"/>
+        </w:rPr>
+        <w:t>redue</w:t>
+      </w:r>
+      <w:proofErr w:type="spellEnd"/>
+      <w:r>
+        <w:rPr>
+          <w:rStyle w:val="transcripts-componentline"/>
+          <w:lang w:val="en-US"/>
+        </w:rPr>
+        <w:t xml:space="preserve"> latch contention on the underlying data files (this is done by default in SQL Server 2016 and above)</w:t>
+      </w:r>
+    </w:p>
+    <w:p>
+      <w:pPr>
+        <w:pStyle w:val="Nagwek4"/>
+        <w:rPr>
+          <w:lang w:val="en-US"/>
+        </w:rPr>
+      </w:pPr>
+      <w:r>
+        <w:rPr>
+          <w:lang w:val="en-US"/>
+        </w:rPr>
+        <w:t xml:space="preserve">4.2. Table variables </w:t>
+      </w:r>
+    </w:p>
+    <w:p>
+      <w:pPr>
+        <w:rPr>
+          <w:lang w:val="en-US"/>
+        </w:rPr>
+      </w:pPr>
+      <w:r>
+        <w:rPr>
+          <w:lang w:val="en-US"/>
+        </w:rPr>
+        <w:t>They shouldn't be used for passing large amount of data.</w:t>
+      </w:r>
+      <w:r>
+        <w:rPr>
+          <w:lang w:val="en-US"/>
+        </w:rPr>
+        <w:t xml:space="preserve"> </w:t>
+      </w:r>
+      <w:r>
+        <w:rPr>
+          <w:lang w:val="en-US"/>
+        </w:rPr>
+        <w:t xml:space="preserve">They can be passed into procedure as parameter. </w:t>
+      </w:r>
+    </w:p>
+    <w:p>
+      <w:pPr>
         <w:rPr>
           <w:lang w:val="en-US"/>
         </w:rPr>
@@ -805,9 +1055,9 @@
 <file path=word/numbering.xml><?xml version="1.0" encoding="utf-8"?>
 <w:numbering xmlns:ve="http://schemas.openxmlformats.org/markup-compatibility/2006" xmlns:o="urn:schemas-microsoft-com:office:office" xmlns:r="http://schemas.openxmlformats.org/officeDocument/2006/relationships" xmlns:m="http://schemas.openxmlformats.org/officeDocument/2006/math" xmlns:v="urn:schemas-microsoft-com:vml" xmlns:wp="http://schemas.openxmlformats.org/drawingml/2006/wordprocessingDrawing" xmlns:w10="urn:schemas-microsoft-com:office:word" xmlns:w="http://schemas.openxmlformats.org/wordprocessingml/2006/main" xmlns:wne="http://schemas.microsoft.com/office/word/2006/wordml">
   <w:abstractNum w:abstractNumId="0">
-    <w:nsid w:val="3D6F03F0"/>
+    <w:nsid w:val="0C820A91"/>
     <w:multiLevelType w:val="hybridMultilevel"/>
-    <w:tmpl w:val="7160EFA2"/>
+    <w:tmpl w:val="07A6E7F0"/>
     <w:lvl w:ilvl="0" w:tplc="04150001">
       <w:start w:val="1"/>
       <w:numFmt w:val="bullet"/>
@@ -917,7 +1167,123 @@
       </w:rPr>
     </w:lvl>
   </w:abstractNum>
+  <w:abstractNum w:abstractNumId="1">
+    <w:nsid w:val="3D6F03F0"/>
+    <w:multiLevelType w:val="hybridMultilevel"/>
+    <w:tmpl w:val="7160EFA2"/>
+    <w:lvl w:ilvl="0" w:tplc="04150001">
+      <w:start w:val="1"/>
+      <w:numFmt w:val="bullet"/>
+      <w:lvlText w:val=""/>
+      <w:lvlJc w:val="left"/>
+      <w:pPr>
+        <w:ind w:left="720" w:hanging="360"/>
+      </w:pPr>
+      <w:rPr>
+        <w:rFonts w:ascii="Symbol" w:hAnsi="Symbol" w:hint="default"/>
+      </w:rPr>
+    </w:lvl>
+    <w:lvl w:ilvl="1" w:tplc="04150003" w:tentative="1">
+      <w:start w:val="1"/>
+      <w:numFmt w:val="bullet"/>
+      <w:lvlText w:val="o"/>
+      <w:lvlJc w:val="left"/>
+      <w:pPr>
+        <w:ind w:left="1440" w:hanging="360"/>
+      </w:pPr>
+      <w:rPr>
+        <w:rFonts w:ascii="Courier New" w:hAnsi="Courier New" w:cs="Courier New" w:hint="default"/>
+      </w:rPr>
+    </w:lvl>
+    <w:lvl w:ilvl="2" w:tplc="04150005" w:tentative="1">
+      <w:start w:val="1"/>
+      <w:numFmt w:val="bullet"/>
+      <w:lvlText w:val=""/>
+      <w:lvlJc w:val="left"/>
+      <w:pPr>
+        <w:ind w:left="2160" w:hanging="360"/>
+      </w:pPr>
+      <w:rPr>
+        <w:rFonts w:ascii="Wingdings" w:hAnsi="Wingdings" w:hint="default"/>
+      </w:rPr>
+    </w:lvl>
+    <w:lvl w:ilvl="3" w:tplc="04150001" w:tentative="1">
+      <w:start w:val="1"/>
+      <w:numFmt w:val="bullet"/>
+      <w:lvlText w:val=""/>
+      <w:lvlJc w:val="left"/>
+      <w:pPr>
+        <w:ind w:left="2880" w:hanging="360"/>
+      </w:pPr>
+      <w:rPr>
+        <w:rFonts w:ascii="Symbol" w:hAnsi="Symbol" w:hint="default"/>
+      </w:rPr>
+    </w:lvl>
+    <w:lvl w:ilvl="4" w:tplc="04150003" w:tentative="1">
+      <w:start w:val="1"/>
+      <w:numFmt w:val="bullet"/>
+      <w:lvlText w:val="o"/>
+      <w:lvlJc w:val="left"/>
+      <w:pPr>
+        <w:ind w:left="3600" w:hanging="360"/>
+      </w:pPr>
+      <w:rPr>
+        <w:rFonts w:ascii="Courier New" w:hAnsi="Courier New" w:cs="Courier New" w:hint="default"/>
+      </w:rPr>
+    </w:lvl>
+    <w:lvl w:ilvl="5" w:tplc="04150005" w:tentative="1">
+      <w:start w:val="1"/>
+      <w:numFmt w:val="bullet"/>
+      <w:lvlText w:val=""/>
+      <w:lvlJc w:val="left"/>
+      <w:pPr>
+        <w:ind w:left="4320" w:hanging="360"/>
+      </w:pPr>
+      <w:rPr>
+        <w:rFonts w:ascii="Wingdings" w:hAnsi="Wingdings" w:hint="default"/>
+      </w:rPr>
+    </w:lvl>
+    <w:lvl w:ilvl="6" w:tplc="04150001" w:tentative="1">
+      <w:start w:val="1"/>
+      <w:numFmt w:val="bullet"/>
+      <w:lvlText w:val=""/>
+      <w:lvlJc w:val="left"/>
+      <w:pPr>
+        <w:ind w:left="5040" w:hanging="360"/>
+      </w:pPr>
+      <w:rPr>
+        <w:rFonts w:ascii="Symbol" w:hAnsi="Symbol" w:hint="default"/>
+      </w:rPr>
+    </w:lvl>
+    <w:lvl w:ilvl="7" w:tplc="04150003" w:tentative="1">
+      <w:start w:val="1"/>
+      <w:numFmt w:val="bullet"/>
+      <w:lvlText w:val="o"/>
+      <w:lvlJc w:val="left"/>
+      <w:pPr>
+        <w:ind w:left="5760" w:hanging="360"/>
+      </w:pPr>
+      <w:rPr>
+        <w:rFonts w:ascii="Courier New" w:hAnsi="Courier New" w:cs="Courier New" w:hint="default"/>
+      </w:rPr>
+    </w:lvl>
+    <w:lvl w:ilvl="8" w:tplc="04150005" w:tentative="1">
+      <w:start w:val="1"/>
+      <w:numFmt w:val="bullet"/>
+      <w:lvlText w:val=""/>
+      <w:lvlJc w:val="left"/>
+      <w:pPr>
+        <w:ind w:left="6480" w:hanging="360"/>
+      </w:pPr>
+      <w:rPr>
+        <w:rFonts w:ascii="Wingdings" w:hAnsi="Wingdings" w:hint="default"/>
+      </w:rPr>
+    </w:lvl>
+  </w:abstractNum>
   <w:num w:numId="1">
+    <w:abstractNumId w:val="1"/>
+  </w:num>
+  <w:num w:numId="2">
     <w:abstractNumId w:val="0"/>
   </w:num>
 </w:numbering>
@@ -1298,6 +1664,11 @@
       <w:contextualSpacing/>
     </w:pPr>
   </w:style>
+  <w:style w:type="character" w:customStyle="1" w:styleId="transcripts-componentline">
+    <w:name w:val="transcripts-component__line"/>
+    <w:basedOn w:val="Domylnaczcionkaakapitu"/>
+    <w:rsid w:val="008D794E"/>
+  </w:style>
 </w:styles>
 </file>
 

</xml_diff>

<commit_message>
add another examples from linkedin course
</commit_message>
<xml_diff>
--- a/sql-server-performance-for-developers-notes.docx
+++ b/sql-server-performance-for-developers-notes.docx
@@ -1009,17 +1009,169 @@
     </w:p>
     <w:p>
       <w:pPr>
-        <w:rPr>
-          <w:lang w:val="en-US"/>
-        </w:rPr>
-      </w:pPr>
-    </w:p>
-    <w:p>
-      <w:pPr>
-        <w:rPr>
-          <w:lang w:val="en-US"/>
-        </w:rPr>
-      </w:pPr>
+        <w:pStyle w:val="Nagwek4"/>
+        <w:rPr>
+          <w:lang w:val="en-US"/>
+        </w:rPr>
+      </w:pPr>
+      <w:r>
+        <w:rPr>
+          <w:lang w:val="en-US"/>
+        </w:rPr>
+        <w:t>4.3 In-memory temp tables</w:t>
+      </w:r>
+    </w:p>
+    <w:p>
+      <w:pPr>
+        <w:pStyle w:val="Akapitzlist"/>
+        <w:numPr>
+          <w:ilvl w:val="0"/>
+          <w:numId w:val="2"/>
+        </w:numPr>
+        <w:rPr>
+          <w:lang w:val="en-US"/>
+        </w:rPr>
+      </w:pPr>
+      <w:r>
+        <w:rPr>
+          <w:lang w:val="en-US"/>
+        </w:rPr>
+        <w:t>This structure can add overhead to buffer pool</w:t>
+      </w:r>
+    </w:p>
+    <w:p>
+      <w:pPr>
+        <w:pStyle w:val="Akapitzlist"/>
+        <w:numPr>
+          <w:ilvl w:val="0"/>
+          <w:numId w:val="2"/>
+        </w:numPr>
+        <w:rPr>
+          <w:lang w:val="en-US"/>
+        </w:rPr>
+      </w:pPr>
+      <w:r>
+        <w:rPr>
+          <w:lang w:val="en-US"/>
+        </w:rPr>
+        <w:t>There are configuration changes to the server that need to be made to enable in-memory OLTP.</w:t>
+      </w:r>
+    </w:p>
+    <w:p>
+      <w:pPr>
+        <w:pStyle w:val="Akapitzlist"/>
+        <w:numPr>
+          <w:ilvl w:val="0"/>
+          <w:numId w:val="2"/>
+        </w:numPr>
+        <w:rPr>
+          <w:lang w:val="en-US"/>
+        </w:rPr>
+      </w:pPr>
+      <w:r>
+        <w:rPr>
+          <w:lang w:val="en-US"/>
+        </w:rPr>
+        <w:t>This mechanism avoids logging data, so performance is extremely fast</w:t>
+      </w:r>
+    </w:p>
+    <w:p>
+      <w:pPr>
+        <w:pStyle w:val="Akapitzlist"/>
+        <w:numPr>
+          <w:ilvl w:val="0"/>
+          <w:numId w:val="2"/>
+        </w:numPr>
+        <w:rPr>
+          <w:lang w:val="en-US"/>
+        </w:rPr>
+      </w:pPr>
+      <w:r>
+        <w:rPr>
+          <w:lang w:val="en-US"/>
+        </w:rPr>
+        <w:t>Can replace both global and local temporary tables</w:t>
+      </w:r>
+    </w:p>
+    <w:p>
+      <w:pPr>
+        <w:pStyle w:val="Nagwek4"/>
+        <w:rPr>
+          <w:lang w:val="en-US"/>
+        </w:rPr>
+      </w:pPr>
+      <w:r>
+        <w:rPr>
+          <w:lang w:val="en-US"/>
+        </w:rPr>
+        <w:t>5.1. Choosing a PK or clustered index key</w:t>
+      </w:r>
+    </w:p>
+    <w:p>
+      <w:pPr>
+        <w:rPr>
+          <w:rStyle w:val="transcripts-componentline"/>
+          <w:lang w:val="en-US"/>
+        </w:rPr>
+      </w:pPr>
+      <w:r>
+        <w:rPr>
+          <w:rStyle w:val="transcripts-componentline"/>
+          <w:lang w:val="en-US"/>
+        </w:rPr>
+        <w:t>S</w:t>
+      </w:r>
+      <w:r>
+        <w:rPr>
+          <w:rStyle w:val="transcripts-componentline"/>
+          <w:lang w:val="en-US"/>
+        </w:rPr>
+        <w:t>pecifically we look for two types of operations. The first is when specific data is returned from a page we call that an index seek. And when SQL Server scans all of the pages in order to locate the required index we call that an index scan.</w:t>
+      </w:r>
+      <w:r>
+        <w:rPr>
+          <w:rStyle w:val="transcripts-componentline"/>
+          <w:lang w:val="en-US"/>
+        </w:rPr>
+        <w:t xml:space="preserve"> Seeks are almost always more efficient.</w:t>
+      </w:r>
+    </w:p>
+    <w:p>
+      <w:pPr>
+        <w:rPr>
+          <w:lang w:val="en-US"/>
+        </w:rPr>
+      </w:pPr>
+      <w:proofErr w:type="spellStart"/>
+      <w:r>
+        <w:rPr>
+          <w:rStyle w:val="transcripts-componentline"/>
+          <w:lang w:val="en-US"/>
+        </w:rPr>
+        <w:t>uniqueifier</w:t>
+      </w:r>
+      <w:proofErr w:type="spellEnd"/>
+      <w:r>
+        <w:rPr>
+          <w:rStyle w:val="transcripts-componentline"/>
+          <w:lang w:val="en-US"/>
+        </w:rPr>
+        <w:t xml:space="preserve"> is added to every clustered index with non-unique values</w:t>
+      </w:r>
+      <w:r>
+        <w:rPr>
+          <w:rStyle w:val="transcripts-componentline"/>
+          <w:lang w:val="en-US"/>
+        </w:rPr>
+        <w:t xml:space="preserve"> (4 bytes)</w:t>
+      </w:r>
+      <w:r>
+        <w:rPr>
+          <w:rStyle w:val="transcripts-componentline"/>
+          <w:lang w:val="en-US"/>
+        </w:rPr>
+        <w:t>.</w:t>
+      </w:r>
     </w:p>
     <w:p>
       <w:pPr>
@@ -1057,7 +1209,7 @@
   <w:abstractNum w:abstractNumId="0">
     <w:nsid w:val="0C820A91"/>
     <w:multiLevelType w:val="hybridMultilevel"/>
-    <w:tmpl w:val="07A6E7F0"/>
+    <w:tmpl w:val="8BA49252"/>
     <w:lvl w:ilvl="0" w:tplc="04150001">
       <w:start w:val="1"/>
       <w:numFmt w:val="bullet"/>
@@ -1543,6 +1695,26 @@
       <w:color w:val="4F81BD" w:themeColor="accent1"/>
     </w:rPr>
   </w:style>
+  <w:style w:type="paragraph" w:styleId="Nagwek5">
+    <w:name w:val="heading 5"/>
+    <w:basedOn w:val="Normalny"/>
+    <w:next w:val="Normalny"/>
+    <w:link w:val="Nagwek5Znak"/>
+    <w:uiPriority w:val="9"/>
+    <w:unhideWhenUsed/>
+    <w:qFormat/>
+    <w:rsid w:val="005E5F1D"/>
+    <w:pPr>
+      <w:keepNext/>
+      <w:keepLines/>
+      <w:spacing w:before="200" w:after="0"/>
+      <w:outlineLvl w:val="4"/>
+    </w:pPr>
+    <w:rPr>
+      <w:rFonts w:asciiTheme="majorHAnsi" w:eastAsiaTheme="majorEastAsia" w:hAnsiTheme="majorHAnsi" w:cstheme="majorBidi"/>
+      <w:color w:val="243F60" w:themeColor="accent1" w:themeShade="7F"/>
+    </w:rPr>
+  </w:style>
   <w:style w:type="character" w:default="1" w:styleId="Domylnaczcionkaakapitu">
     <w:name w:val="Default Paragraph Font"/>
     <w:uiPriority w:val="1"/>
@@ -1668,6 +1840,17 @@
     <w:name w:val="transcripts-component__line"/>
     <w:basedOn w:val="Domylnaczcionkaakapitu"/>
     <w:rsid w:val="008D794E"/>
+  </w:style>
+  <w:style w:type="character" w:customStyle="1" w:styleId="Nagwek5Znak">
+    <w:name w:val="Nagłówek 5 Znak"/>
+    <w:basedOn w:val="Domylnaczcionkaakapitu"/>
+    <w:link w:val="Nagwek5"/>
+    <w:uiPriority w:val="9"/>
+    <w:rsid w:val="005E5F1D"/>
+    <w:rPr>
+      <w:rFonts w:asciiTheme="majorHAnsi" w:eastAsiaTheme="majorEastAsia" w:hAnsiTheme="majorHAnsi" w:cstheme="majorBidi"/>
+      <w:color w:val="243F60" w:themeColor="accent1" w:themeShade="7F"/>
+    </w:rPr>
   </w:style>
 </w:styles>
 </file>

</xml_diff>